<commit_message>
Aggiornato I3_Diario_ReactionGame_10_11_2017.docx e aggiunto InfoGiochiProgetto.docx
</commit_message>
<xml_diff>
--- a/diari/I3_Diario_ReactionGame_10_11_2017.docx
+++ b/diari/I3_Diario_ReactionGame_10_11_2017.docx
@@ -156,6 +156,24 @@
               </w:rPr>
               <w:t xml:space="preserve"> </w:t>
             </w:r>
+            <w:r>
+              <w:rPr>
+                <w:b w:val="0"/>
+              </w:rPr>
+              <w:t>Nelle prime 2 ore di lezione ci sono stati dati i nuovi gruppi e i nostri responsabili, in seguito abbiamo analizzato il diario dei compiti datoci schematizzando le richieste da portare a termine. Durante il pomeriggio ho dovuto presentare il progetto precedente e poi creato u</w:t>
+            </w:r>
+            <w:r>
+              <w:rPr>
+                <w:b w:val="0"/>
+              </w:rPr>
+              <w:t>n ambiente di sviluppo su GitHub</w:t>
+            </w:r>
+            <w:r>
+              <w:rPr>
+                <w:b w:val="0"/>
+              </w:rPr>
+              <w:t xml:space="preserve"> raggiungibile da tutti i componenti del gruppo.</w:t>
+            </w:r>
           </w:p>
         </w:tc>
       </w:tr>
@@ -185,21 +203,7 @@
               <w:rPr>
                 <w:b w:val="0"/>
               </w:rPr>
-              <w:t xml:space="preserve">Abbiamo analizzato come gruppo tutte le specifiche del progetto ed essendo lunghe 10 pagine ci abbiamo messo tutta la mattinata. Nel pomeriggio io e Nadir abbiamo usato le prime 2 ore per presentare il primo progetto ai docenti. Infine ho guardato assieme a Nadir le possibilità offerte da </w:t>
-            </w:r>
-            <w:proofErr w:type="spellStart"/>
-            <w:r>
-              <w:rPr>
-                <w:b w:val="0"/>
-              </w:rPr>
-              <w:t>GitHub</w:t>
-            </w:r>
-            <w:proofErr w:type="spellEnd"/>
-            <w:r>
-              <w:rPr>
-                <w:b w:val="0"/>
-              </w:rPr>
-              <w:t xml:space="preserve"> per lavorare in gruppo e mi sono dedicato ad iniziare a fare la documentazione e la base dei diari. </w:t>
+              <w:t xml:space="preserve">Abbiamo analizzato come gruppo tutte le specifiche del progetto ed essendo lunghe 10 pagine ci abbiamo messo tutta la mattinata. Nel pomeriggio io e Nadir abbiamo usato le prime 2 ore per presentare il primo progetto ai docenti. Infine ho guardato assieme a Nadir le possibilità offerte da GitHub per lavorare in gruppo e mi sono dedicato ad iniziare a fare la documentazione e la base dei diari. </w:t>
             </w:r>
           </w:p>
         </w:tc>
@@ -236,6 +240,71 @@
               <w:rPr>
                 <w:b w:val="0"/>
               </w:rPr>
+              <w:t>Ho creato un file word per sintetizzare e mettere a posto i “giochi” del nostro progetto</w:t>
+            </w:r>
+          </w:p>
+          <w:p>
+            <w:pPr>
+              <w:pStyle w:val="Nessunaspaziatura"/>
+              <w:tabs>
+                <w:tab w:val="left" w:pos="4092"/>
+              </w:tabs>
+              <w:rPr>
+                <w:b w:val="0"/>
+              </w:rPr>
+            </w:pPr>
+            <w:r>
+              <w:rPr>
+                <w:b w:val="0"/>
+                <w:noProof/>
+                <w:lang w:eastAsia="it-CH"/>
+              </w:rPr>
+              <w:drawing>
+                <wp:inline distT="0" distB="0" distL="0" distR="0">
+                  <wp:extent cx="2867025" cy="4581505"/>
+                  <wp:effectExtent l="0" t="0" r="0" b="0"/>
+                  <wp:docPr id="1" name="Immagine 1"/>
+                  <wp:cNvGraphicFramePr>
+                    <a:graphicFrameLocks xmlns:a="http://schemas.openxmlformats.org/drawingml/2006/main" noChangeAspect="1"/>
+                  </wp:cNvGraphicFramePr>
+                  <a:graphic xmlns:a="http://schemas.openxmlformats.org/drawingml/2006/main">
+                    <a:graphicData uri="http://schemas.openxmlformats.org/drawingml/2006/picture">
+                      <pic:pic xmlns:pic="http://schemas.openxmlformats.org/drawingml/2006/picture">
+                        <pic:nvPicPr>
+                          <pic:cNvPr id="1" name="dd.png"/>
+                          <pic:cNvPicPr/>
+                        </pic:nvPicPr>
+                        <pic:blipFill>
+                          <a:blip r:embed="rId8">
+                            <a:extLst>
+                              <a:ext uri="{28A0092B-C50C-407E-A947-70E740481C1C}">
+                                <a14:useLocalDpi xmlns:a14="http://schemas.microsoft.com/office/drawing/2010/main" val="0"/>
+                              </a:ext>
+                            </a:extLst>
+                          </a:blip>
+                          <a:stretch>
+                            <a:fillRect/>
+                          </a:stretch>
+                        </pic:blipFill>
+                        <pic:spPr>
+                          <a:xfrm>
+                            <a:off x="0" y="0"/>
+                            <a:ext cx="2887839" cy="4614765"/>
+                          </a:xfrm>
+                          <a:prstGeom prst="rect">
+                            <a:avLst/>
+                          </a:prstGeom>
+                        </pic:spPr>
+                      </pic:pic>
+                    </a:graphicData>
+                  </a:graphic>
+                </wp:inline>
+              </w:drawing>
+            </w:r>
+            <w:r>
+              <w:rPr>
+                <w:b w:val="0"/>
+              </w:rPr>
               <w:tab/>
             </w:r>
           </w:p>
@@ -265,6 +334,12 @@
                 <w:b w:val="0"/>
               </w:rPr>
               <w:t xml:space="preserve"> </w:t>
+            </w:r>
+            <w:r>
+              <w:rPr>
+                <w:b w:val="0"/>
+              </w:rPr>
+              <w:t>Ho dovuto creare uno schema cartaceo per ogni modalità di gioco presente, ho passato tutta la lezione nella creazione di questi schemi.</w:t>
             </w:r>
           </w:p>
         </w:tc>
@@ -299,6 +374,7 @@
               <w:rPr>
                 <w:b w:val="0"/>
               </w:rPr>
+              <w:lastRenderedPageBreak/>
               <w:t>Problemi riscontrati</w:t>
             </w:r>
             <w:r>
@@ -320,8 +396,78 @@
             <w:tcW w:w="9618" w:type="dxa"/>
           </w:tcPr>
           <w:p>
+            <w:pPr>
+              <w:rPr>
+                <w:b w:val="0"/>
+              </w:rPr>
+            </w:pPr>
             <w:r>
               <w:t>Nadir:</w:t>
+            </w:r>
+            <w:r>
+              <w:t xml:space="preserve"> </w:t>
+            </w:r>
+            <w:r>
+              <w:rPr>
+                <w:b w:val="0"/>
+              </w:rPr>
+              <w:t xml:space="preserve">Ho dovuto cercare come aggiungere dei collaboratori alla mia </w:t>
+            </w:r>
+            <w:proofErr w:type="spellStart"/>
+            <w:r>
+              <w:rPr>
+                <w:b w:val="0"/>
+              </w:rPr>
+              <w:t>repository</w:t>
+            </w:r>
+            <w:proofErr w:type="spellEnd"/>
+            <w:r>
+              <w:rPr>
+                <w:b w:val="0"/>
+              </w:rPr>
+              <w:t xml:space="preserve"> di GitHub, è fattibile andando nei </w:t>
+            </w:r>
+            <w:proofErr w:type="spellStart"/>
+            <w:r>
+              <w:rPr>
+                <w:b w:val="0"/>
+              </w:rPr>
+              <w:t>settings</w:t>
+            </w:r>
+            <w:proofErr w:type="spellEnd"/>
+            <w:r>
+              <w:rPr>
+                <w:b w:val="0"/>
+              </w:rPr>
+              <w:t xml:space="preserve"> sotto la </w:t>
+            </w:r>
+            <w:proofErr w:type="spellStart"/>
+            <w:r>
+              <w:rPr>
+                <w:b w:val="0"/>
+              </w:rPr>
+              <w:t>tab</w:t>
+            </w:r>
+            <w:proofErr w:type="spellEnd"/>
+            <w:r>
+              <w:rPr>
+                <w:b w:val="0"/>
+              </w:rPr>
+              <w:t xml:space="preserve"> “</w:t>
+            </w:r>
+            <w:proofErr w:type="spellStart"/>
+            <w:r>
+              <w:rPr>
+                <w:b w:val="0"/>
+              </w:rPr>
+              <w:t>Collaborators</w:t>
+            </w:r>
+            <w:proofErr w:type="spellEnd"/>
+            <w:r>
+              <w:rPr>
+                <w:b w:val="0"/>
+              </w:rPr>
+              <w:t>”.</w:t>
             </w:r>
           </w:p>
         </w:tc>
@@ -389,6 +535,14 @@
               <w:rPr>
                 <w:b w:val="0"/>
               </w:rPr>
+              <w:t>Nessuno.</w:t>
+            </w:r>
+            <w:bookmarkStart w:id="0" w:name="_GoBack"/>
+            <w:bookmarkEnd w:id="0"/>
+            <w:r>
+              <w:rPr>
+                <w:b w:val="0"/>
+              </w:rPr>
               <w:tab/>
             </w:r>
           </w:p>
@@ -414,10 +568,25 @@
               <w:t>Luca:</w:t>
             </w:r>
             <w:r>
-              <w:rPr>
-                <w:b w:val="0"/>
-              </w:rPr>
               <w:t xml:space="preserve"> </w:t>
+            </w:r>
+            <w:r>
+              <w:rPr>
+                <w:b w:val="0"/>
+              </w:rPr>
+              <w:t>Ho avuto difficoltà nello schematizzare la modalità 5</w:t>
+            </w:r>
+            <w:r>
+              <w:rPr>
+                <w:b w:val="0"/>
+              </w:rPr>
+              <w:t xml:space="preserve"> a causa della pedana</w:t>
+            </w:r>
+            <w:r>
+              <w:rPr>
+                <w:b w:val="0"/>
+              </w:rPr>
+              <w:t>.</w:t>
             </w:r>
           </w:p>
         </w:tc>
@@ -470,6 +639,15 @@
             <w:r>
               <w:t>Nadir:</w:t>
             </w:r>
+            <w:r>
+              <w:t xml:space="preserve"> </w:t>
+            </w:r>
+            <w:r>
+              <w:rPr>
+                <w:b w:val="0"/>
+              </w:rPr>
+              <w:t>Pianificazione ancora da definire.</w:t>
+            </w:r>
           </w:p>
         </w:tc>
       </w:tr>
@@ -523,6 +701,15 @@
             <w:r>
               <w:t>Erik:</w:t>
             </w:r>
+            <w:r>
+              <w:t xml:space="preserve"> </w:t>
+            </w:r>
+            <w:r>
+              <w:rPr>
+                <w:b w:val="0"/>
+              </w:rPr>
+              <w:t>Pianificazione ancora da definire.</w:t>
+            </w:r>
           </w:p>
         </w:tc>
       </w:tr>
@@ -549,7 +736,13 @@
               <w:rPr>
                 <w:b w:val="0"/>
               </w:rPr>
-              <w:t xml:space="preserve"> </w:t>
+              <w:t xml:space="preserve"> Pianificazione</w:t>
+            </w:r>
+            <w:r>
+              <w:rPr>
+                <w:b w:val="0"/>
+              </w:rPr>
+              <w:t xml:space="preserve"> ancora da definire.</w:t>
             </w:r>
           </w:p>
         </w:tc>
@@ -605,8 +798,31 @@
             <w:tcW w:w="9618" w:type="dxa"/>
           </w:tcPr>
           <w:p>
+            <w:pPr>
+              <w:pStyle w:val="Nessunaspaziatura"/>
+              <w:rPr>
+                <w:b w:val="0"/>
+              </w:rPr>
+            </w:pPr>
             <w:r>
               <w:t>Nadir:</w:t>
+            </w:r>
+            <w:r>
+              <w:t xml:space="preserve"> </w:t>
+            </w:r>
+            <w:r>
+              <w:rPr>
+                <w:b w:val="0"/>
+              </w:rPr>
+              <w:t xml:space="preserve">Chiedere a Mussi riguardo a modalità 23 del progetto, come si scelgono le modalità. </w:t>
+            </w:r>
+          </w:p>
+          <w:p>
+            <w:r>
+              <w:rPr>
+                <w:b w:val="0"/>
+              </w:rPr>
+              <w:t>Analisi e progettazione.</w:t>
             </w:r>
           </w:p>
         </w:tc>
@@ -675,6 +891,29 @@
             <w:r>
               <w:t>Erik:</w:t>
             </w:r>
+            <w:r>
+              <w:t xml:space="preserve"> </w:t>
+            </w:r>
+            <w:r>
+              <w:rPr>
+                <w:b w:val="0"/>
+              </w:rPr>
+              <w:t xml:space="preserve">Chiedere a Mussi riguardo a modalità 23 del progetto, come si scelgono le modalità. </w:t>
+            </w:r>
+          </w:p>
+          <w:p>
+            <w:pPr>
+              <w:pStyle w:val="Nessunaspaziatura"/>
+              <w:rPr>
+                <w:b w:val="0"/>
+              </w:rPr>
+            </w:pPr>
+            <w:r>
+              <w:rPr>
+                <w:b w:val="0"/>
+              </w:rPr>
+              <w:t>Analisi e progettazione.</w:t>
+            </w:r>
           </w:p>
         </w:tc>
       </w:tr>
@@ -694,6 +933,29 @@
             <w:r>
               <w:t>Luca:</w:t>
             </w:r>
+            <w:r>
+              <w:t xml:space="preserve"> </w:t>
+            </w:r>
+            <w:r>
+              <w:rPr>
+                <w:b w:val="0"/>
+              </w:rPr>
+              <w:t xml:space="preserve">Chiedere a Mussi riguardo a modalità 23 del progetto, come si scelgono le modalità. </w:t>
+            </w:r>
+          </w:p>
+          <w:p>
+            <w:pPr>
+              <w:pStyle w:val="Nessunaspaziatura"/>
+              <w:rPr>
+                <w:b w:val="0"/>
+              </w:rPr>
+            </w:pPr>
+            <w:r>
+              <w:rPr>
+                <w:b w:val="0"/>
+              </w:rPr>
+              <w:t>Analisi e progettazione.</w:t>
+            </w:r>
           </w:p>
         </w:tc>
       </w:tr>
@@ -705,15 +967,13 @@
           <w:tab w:val="left" w:pos="8650"/>
         </w:tabs>
       </w:pPr>
-      <w:bookmarkStart w:id="0" w:name="_GoBack"/>
-      <w:bookmarkEnd w:id="0"/>
       <w:r>
         <w:tab/>
       </w:r>
     </w:p>
     <w:sectPr>
-      <w:headerReference w:type="default" r:id="rId8"/>
-      <w:footerReference w:type="default" r:id="rId9"/>
+      <w:headerReference w:type="default" r:id="rId9"/>
+      <w:footerReference w:type="default" r:id="rId10"/>
       <w:pgSz w:w="11906" w:h="16838"/>
       <w:pgMar w:top="1417" w:right="1134" w:bottom="1134" w:left="1134" w:header="708" w:footer="708" w:gutter="0"/>
       <w:cols w:space="708"/>
@@ -809,7 +1069,7 @@
         <w:noProof/>
         <w:lang w:val="it-IT"/>
       </w:rPr>
-      <w:t>1</w:t>
+      <w:t>2</w:t>
     </w:r>
     <w:r>
       <w:fldChar w:fldCharType="end"/>
@@ -817,14 +1077,27 @@
     <w:r>
       <w:t>/</w:t>
     </w:r>
-    <w:fldSimple w:instr=" NUMPAGES  \* Arabic  \* MERGEFORMAT ">
-      <w:r>
-        <w:rPr>
-          <w:noProof/>
-        </w:rPr>
-        <w:t>1</w:t>
-      </w:r>
-    </w:fldSimple>
+    <w:r>
+      <w:fldChar w:fldCharType="begin"/>
+    </w:r>
+    <w:r>
+      <w:instrText xml:space="preserve"> NUMPAGES  \* Arabic  \* MERGEFORMAT </w:instrText>
+    </w:r>
+    <w:r>
+      <w:fldChar w:fldCharType="separate"/>
+    </w:r>
+    <w:r>
+      <w:rPr>
+        <w:noProof/>
+      </w:rPr>
+      <w:t>2</w:t>
+    </w:r>
+    <w:r>
+      <w:rPr>
+        <w:noProof/>
+      </w:rPr>
+      <w:fldChar w:fldCharType="end"/>
+    </w:r>
   </w:p>
 </w:ftr>
 </file>
@@ -876,7 +1149,7 @@
 
 <file path=word/numbering.xml><?xml version="1.0" encoding="utf-8"?>
 <w:numbering xmlns:wpc="http://schemas.microsoft.com/office/word/2010/wordprocessingCanvas" xmlns:mc="http://schemas.openxmlformats.org/markup-compatibility/2006" xmlns:o="urn:schemas-microsoft-com:office:office" xmlns:r="http://schemas.openxmlformats.org/officeDocument/2006/relationships" xmlns:m="http://schemas.openxmlformats.org/officeDocument/2006/math" xmlns:v="urn:schemas-microsoft-com:vml" xmlns:wp14="http://schemas.microsoft.com/office/word/2010/wordprocessingDrawing" xmlns:wp="http://schemas.openxmlformats.org/drawingml/2006/wordprocessingDrawing" xmlns:w10="urn:schemas-microsoft-com:office:word" xmlns:w="http://schemas.openxmlformats.org/wordprocessingml/2006/main" xmlns:w14="http://schemas.microsoft.com/office/word/2010/wordml" xmlns:w15="http://schemas.microsoft.com/office/word/2012/wordml" xmlns:wpg="http://schemas.microsoft.com/office/word/2010/wordprocessingGroup" xmlns:wpi="http://schemas.microsoft.com/office/word/2010/wordprocessingInk" xmlns:wne="http://schemas.microsoft.com/office/word/2006/wordml" xmlns:wps="http://schemas.microsoft.com/office/word/2010/wordprocessingShape" mc:Ignorable="w14 w15 wp14">
-  <w:abstractNum w:abstractNumId="0" w15:restartNumberingAfterBreak="0">
+  <w:abstractNum w:abstractNumId="0">
     <w:nsid w:val="1AC113DD"/>
     <w:multiLevelType w:val="hybridMultilevel"/>
     <w:tmpl w:val="7F14AF36"/>
@@ -988,7 +1261,7 @@
       </w:rPr>
     </w:lvl>
   </w:abstractNum>
-  <w:abstractNum w:abstractNumId="1" w15:restartNumberingAfterBreak="0">
+  <w:abstractNum w:abstractNumId="1">
     <w:nsid w:val="1DFB51AB"/>
     <w:multiLevelType w:val="hybridMultilevel"/>
     <w:tmpl w:val="BFACE39E"/>
@@ -1101,7 +1374,7 @@
       </w:rPr>
     </w:lvl>
   </w:abstractNum>
-  <w:abstractNum w:abstractNumId="2" w15:restartNumberingAfterBreak="0">
+  <w:abstractNum w:abstractNumId="2">
     <w:nsid w:val="36E11DF4"/>
     <w:multiLevelType w:val="hybridMultilevel"/>
     <w:tmpl w:val="1856E4BE"/>
@@ -1213,7 +1486,7 @@
       </w:rPr>
     </w:lvl>
   </w:abstractNum>
-  <w:abstractNum w:abstractNumId="3" w15:restartNumberingAfterBreak="0">
+  <w:abstractNum w:abstractNumId="3">
     <w:nsid w:val="3AFA4BF8"/>
     <w:multiLevelType w:val="hybridMultilevel"/>
     <w:tmpl w:val="EF1C99B4"/>
@@ -1325,7 +1598,7 @@
       </w:rPr>
     </w:lvl>
   </w:abstractNum>
-  <w:abstractNum w:abstractNumId="4" w15:restartNumberingAfterBreak="0">
+  <w:abstractNum w:abstractNumId="4">
     <w:nsid w:val="3D4C551D"/>
     <w:multiLevelType w:val="hybridMultilevel"/>
     <w:tmpl w:val="1D629A34"/>
@@ -1438,7 +1711,7 @@
       </w:rPr>
     </w:lvl>
   </w:abstractNum>
-  <w:abstractNum w:abstractNumId="5" w15:restartNumberingAfterBreak="0">
+  <w:abstractNum w:abstractNumId="5">
     <w:nsid w:val="3EBE4D1A"/>
     <w:multiLevelType w:val="hybridMultilevel"/>
     <w:tmpl w:val="C2E8BF98"/>
@@ -1550,7 +1823,7 @@
       </w:rPr>
     </w:lvl>
   </w:abstractNum>
-  <w:abstractNum w:abstractNumId="6" w15:restartNumberingAfterBreak="0">
+  <w:abstractNum w:abstractNumId="6">
     <w:nsid w:val="3F671B2A"/>
     <w:multiLevelType w:val="hybridMultilevel"/>
     <w:tmpl w:val="837CCA7E"/>
@@ -1663,7 +1936,7 @@
       </w:rPr>
     </w:lvl>
   </w:abstractNum>
-  <w:abstractNum w:abstractNumId="7" w15:restartNumberingAfterBreak="0">
+  <w:abstractNum w:abstractNumId="7">
     <w:nsid w:val="432D4A14"/>
     <w:multiLevelType w:val="hybridMultilevel"/>
     <w:tmpl w:val="3850D6E2"/>
@@ -1775,7 +2048,7 @@
       </w:rPr>
     </w:lvl>
   </w:abstractNum>
-  <w:abstractNum w:abstractNumId="8" w15:restartNumberingAfterBreak="0">
+  <w:abstractNum w:abstractNumId="8">
     <w:nsid w:val="442C21C6"/>
     <w:multiLevelType w:val="hybridMultilevel"/>
     <w:tmpl w:val="D64E2F34"/>
@@ -1888,7 +2161,7 @@
       </w:rPr>
     </w:lvl>
   </w:abstractNum>
-  <w:abstractNum w:abstractNumId="9" w15:restartNumberingAfterBreak="0">
+  <w:abstractNum w:abstractNumId="9">
     <w:nsid w:val="44F65ACA"/>
     <w:multiLevelType w:val="hybridMultilevel"/>
     <w:tmpl w:val="A3C8D654"/>
@@ -2001,7 +2274,7 @@
       </w:rPr>
     </w:lvl>
   </w:abstractNum>
-  <w:abstractNum w:abstractNumId="10" w15:restartNumberingAfterBreak="0">
+  <w:abstractNum w:abstractNumId="10">
     <w:nsid w:val="45714A95"/>
     <w:multiLevelType w:val="hybridMultilevel"/>
     <w:tmpl w:val="05F4A790"/>
@@ -2113,7 +2386,7 @@
       </w:rPr>
     </w:lvl>
   </w:abstractNum>
-  <w:abstractNum w:abstractNumId="11" w15:restartNumberingAfterBreak="0">
+  <w:abstractNum w:abstractNumId="11">
     <w:nsid w:val="47473CE2"/>
     <w:multiLevelType w:val="hybridMultilevel"/>
     <w:tmpl w:val="ECF27DAE"/>
@@ -2225,7 +2498,7 @@
       </w:rPr>
     </w:lvl>
   </w:abstractNum>
-  <w:abstractNum w:abstractNumId="12" w15:restartNumberingAfterBreak="0">
+  <w:abstractNum w:abstractNumId="12">
     <w:nsid w:val="4D8115E5"/>
     <w:multiLevelType w:val="hybridMultilevel"/>
     <w:tmpl w:val="3DC066B4"/>
@@ -2338,7 +2611,7 @@
       </w:rPr>
     </w:lvl>
   </w:abstractNum>
-  <w:abstractNum w:abstractNumId="13" w15:restartNumberingAfterBreak="0">
+  <w:abstractNum w:abstractNumId="13">
     <w:nsid w:val="5A3606D5"/>
     <w:multiLevelType w:val="hybridMultilevel"/>
     <w:tmpl w:val="91805626"/>
@@ -2451,7 +2724,7 @@
       </w:rPr>
     </w:lvl>
   </w:abstractNum>
-  <w:abstractNum w:abstractNumId="14" w15:restartNumberingAfterBreak="0">
+  <w:abstractNum w:abstractNumId="14">
     <w:nsid w:val="61C87B25"/>
     <w:multiLevelType w:val="hybridMultilevel"/>
     <w:tmpl w:val="6FA21976"/>
@@ -2564,7 +2837,7 @@
       </w:rPr>
     </w:lvl>
   </w:abstractNum>
-  <w:abstractNum w:abstractNumId="15" w15:restartNumberingAfterBreak="0">
+  <w:abstractNum w:abstractNumId="15">
     <w:nsid w:val="621D43F7"/>
     <w:multiLevelType w:val="hybridMultilevel"/>
     <w:tmpl w:val="E1BA4850"/>
@@ -2677,7 +2950,7 @@
       </w:rPr>
     </w:lvl>
   </w:abstractNum>
-  <w:abstractNum w:abstractNumId="16" w15:restartNumberingAfterBreak="0">
+  <w:abstractNum w:abstractNumId="16">
     <w:nsid w:val="657763C8"/>
     <w:multiLevelType w:val="hybridMultilevel"/>
     <w:tmpl w:val="94F87C5A"/>
@@ -2790,7 +3063,7 @@
       </w:rPr>
     </w:lvl>
   </w:abstractNum>
-  <w:abstractNum w:abstractNumId="17" w15:restartNumberingAfterBreak="0">
+  <w:abstractNum w:abstractNumId="17">
     <w:nsid w:val="6AFC21B1"/>
     <w:multiLevelType w:val="hybridMultilevel"/>
     <w:tmpl w:val="ABCC59D8"/>
@@ -2902,7 +3175,7 @@
       </w:rPr>
     </w:lvl>
   </w:abstractNum>
-  <w:abstractNum w:abstractNumId="18" w15:restartNumberingAfterBreak="0">
+  <w:abstractNum w:abstractNumId="18">
     <w:nsid w:val="74DB59D8"/>
     <w:multiLevelType w:val="hybridMultilevel"/>
     <w:tmpl w:val="E334E25C"/>
@@ -3015,7 +3288,7 @@
       </w:rPr>
     </w:lvl>
   </w:abstractNum>
-  <w:abstractNum w:abstractNumId="19" w15:restartNumberingAfterBreak="0">
+  <w:abstractNum w:abstractNumId="19">
     <w:nsid w:val="7DC25969"/>
     <w:multiLevelType w:val="hybridMultilevel"/>
     <w:tmpl w:val="49A4B118"/>
@@ -3671,6 +3944,7 @@
       <w:spacing w:after="0" w:line="240" w:lineRule="auto"/>
     </w:pPr>
     <w:tblPr>
+      <w:tblInd w:w="0" w:type="dxa"/>
       <w:tblBorders>
         <w:top w:val="single" w:sz="4" w:space="0" w:color="auto"/>
         <w:left w:val="single" w:sz="4" w:space="0" w:color="auto"/>
@@ -3679,6 +3953,12 @@
         <w:insideH w:val="single" w:sz="4" w:space="0" w:color="auto"/>
         <w:insideV w:val="single" w:sz="4" w:space="0" w:color="auto"/>
       </w:tblBorders>
+      <w:tblCellMar>
+        <w:top w:w="0" w:type="dxa"/>
+        <w:left w:w="108" w:type="dxa"/>
+        <w:bottom w:w="0" w:type="dxa"/>
+        <w:right w:w="108" w:type="dxa"/>
+      </w:tblCellMar>
     </w:tblPr>
   </w:style>
   <w:style w:type="table" w:styleId="Elencochiaro">
@@ -3692,12 +3972,19 @@
     <w:tblPr>
       <w:tblStyleRowBandSize w:val="1"/>
       <w:tblStyleColBandSize w:val="1"/>
+      <w:tblInd w:w="0" w:type="dxa"/>
       <w:tblBorders>
         <w:top w:val="single" w:sz="8" w:space="0" w:color="000000" w:themeColor="text1"/>
         <w:left w:val="single" w:sz="8" w:space="0" w:color="000000" w:themeColor="text1"/>
         <w:bottom w:val="single" w:sz="8" w:space="0" w:color="000000" w:themeColor="text1"/>
         <w:right w:val="single" w:sz="8" w:space="0" w:color="000000" w:themeColor="text1"/>
       </w:tblBorders>
+      <w:tblCellMar>
+        <w:top w:w="0" w:type="dxa"/>
+        <w:left w:w="108" w:type="dxa"/>
+        <w:bottom w:w="0" w:type="dxa"/>
+        <w:right w:w="108" w:type="dxa"/>
+      </w:tblCellMar>
     </w:tblPr>
     <w:tblStylePr w:type="firstRow">
       <w:pPr>
@@ -3828,10 +4115,17 @@
     <w:tblPr>
       <w:tblStyleRowBandSize w:val="1"/>
       <w:tblStyleColBandSize w:val="1"/>
+      <w:tblInd w:w="0" w:type="dxa"/>
       <w:tblBorders>
         <w:top w:val="single" w:sz="8" w:space="0" w:color="000000" w:themeColor="text1"/>
         <w:bottom w:val="single" w:sz="8" w:space="0" w:color="000000" w:themeColor="text1"/>
       </w:tblBorders>
+      <w:tblCellMar>
+        <w:top w:w="0" w:type="dxa"/>
+        <w:left w:w="108" w:type="dxa"/>
+        <w:bottom w:w="0" w:type="dxa"/>
+        <w:right w:w="108" w:type="dxa"/>
+      </w:tblCellMar>
     </w:tblPr>
     <w:tblStylePr w:type="firstRow">
       <w:pPr>
@@ -4241,7 +4535,7 @@
 </file>
 
 <file path=customXml/itemProps1.xml><?xml version="1.0" encoding="utf-8"?>
-<ds:datastoreItem xmlns:ds="http://schemas.openxmlformats.org/officeDocument/2006/customXml" ds:itemID="{FBD60E04-2623-4981-9A48-018ABEDD80D8}">
+<ds:datastoreItem xmlns:ds="http://schemas.openxmlformats.org/officeDocument/2006/customXml" ds:itemID="{D08FDC37-4C4D-4BE9-BB43-9900CE97BC43}">
   <ds:schemaRefs>
     <ds:schemaRef ds:uri="http://schemas.openxmlformats.org/officeDocument/2006/bibliography"/>
   </ds:schemaRefs>

</xml_diff>

<commit_message>
Revisione dei diari e correzione degli errori.
</commit_message>
<xml_diff>
--- a/diari/I3_Diario_ReactionGame_10_11_2017.docx
+++ b/diari/I3_Diario_ReactionGame_10_11_2017.docx
@@ -203,7 +203,29 @@
               <w:rPr>
                 <w:b w:val="0"/>
               </w:rPr>
-              <w:t xml:space="preserve">Abbiamo analizzato come gruppo tutte le specifiche del progetto ed essendo lunghe 10 pagine ci abbiamo messo tutta la mattinata. Nel pomeriggio io e Nadir abbiamo usato le prime 2 ore per presentare il primo progetto ai docenti. Infine ho guardato assieme a Nadir le possibilità offerte da GitHub per lavorare in gruppo e mi sono dedicato ad iniziare a fare la documentazione e la base dei diari. </w:t>
+              <w:t>Abbiamo analizzato come gruppo tutte le specifiche del progetto ed essendo lunghe 10 pagine ci abbiamo messo tutta la mattinata. Nel pomeriggio io e Nadir abbiamo usato le prime 2 ore per presentare il primo progetto ai docenti. Infine ho guardato assieme a Nadir le possibilità offerte da GitHub per lavorare in gruppo e mi sono dedicato ad iniziare a fare la documentazione e la base dei diari.</w:t>
+            </w:r>
+          </w:p>
+          <w:p>
+            <w:pPr>
+              <w:pStyle w:val="Nessunaspaziatura"/>
+              <w:rPr>
+                <w:b w:val="0"/>
+              </w:rPr>
+            </w:pPr>
+            <w:r>
+              <w:rPr>
+                <w:b w:val="0"/>
+              </w:rPr>
+              <w:t>In allegato consegneremo lo schema cartaceo delle modalità</w:t>
+            </w:r>
+            <w:bookmarkStart w:id="0" w:name="_GoBack"/>
+            <w:bookmarkEnd w:id="0"/>
+            <w:r>
+              <w:rPr>
+                <w:b w:val="0"/>
+              </w:rPr>
+              <w:t xml:space="preserve"> </w:t>
             </w:r>
           </w:p>
         </w:tc>
@@ -255,7 +277,6 @@
             </w:pPr>
             <w:r>
               <w:rPr>
-                <w:b w:val="0"/>
                 <w:noProof/>
                 <w:lang w:eastAsia="it-CH"/>
               </w:rPr>
@@ -537,8 +558,6 @@
               </w:rPr>
               <w:t>Nessuno.</w:t>
             </w:r>
-            <w:bookmarkStart w:id="0" w:name="_GoBack"/>
-            <w:bookmarkEnd w:id="0"/>
             <w:r>
               <w:rPr>
                 <w:b w:val="0"/>
@@ -1077,27 +1096,14 @@
     <w:r>
       <w:t>/</w:t>
     </w:r>
-    <w:r>
-      <w:fldChar w:fldCharType="begin"/>
-    </w:r>
-    <w:r>
-      <w:instrText xml:space="preserve"> NUMPAGES  \* Arabic  \* MERGEFORMAT </w:instrText>
-    </w:r>
-    <w:r>
-      <w:fldChar w:fldCharType="separate"/>
-    </w:r>
-    <w:r>
-      <w:rPr>
-        <w:noProof/>
-      </w:rPr>
-      <w:t>2</w:t>
-    </w:r>
-    <w:r>
-      <w:rPr>
-        <w:noProof/>
-      </w:rPr>
-      <w:fldChar w:fldCharType="end"/>
-    </w:r>
+    <w:fldSimple w:instr=" NUMPAGES  \* Arabic  \* MERGEFORMAT ">
+      <w:r>
+        <w:rPr>
+          <w:noProof/>
+        </w:rPr>
+        <w:t>2</w:t>
+      </w:r>
+    </w:fldSimple>
   </w:p>
 </w:ftr>
 </file>
@@ -4535,7 +4541,7 @@
 </file>
 
 <file path=customXml/itemProps1.xml><?xml version="1.0" encoding="utf-8"?>
-<ds:datastoreItem xmlns:ds="http://schemas.openxmlformats.org/officeDocument/2006/customXml" ds:itemID="{D08FDC37-4C4D-4BE9-BB43-9900CE97BC43}">
+<ds:datastoreItem xmlns:ds="http://schemas.openxmlformats.org/officeDocument/2006/customXml" ds:itemID="{475DF1CA-7F59-49AE-B326-1C34206F60B4}">
   <ds:schemaRefs>
     <ds:schemaRef ds:uri="http://schemas.openxmlformats.org/officeDocument/2006/bibliography"/>
   </ds:schemaRefs>

</xml_diff>